<commit_message>
sectsection 2 BD et EDA ML
</commit_message>
<xml_diff>
--- a/Machine learning/Proposal/project proposal.docx
+++ b/Machine learning/Proposal/project proposal.docx
@@ -438,7 +438,17 @@
           <w:shd w:val="clear" w:color="auto" w:fill="FFFFFF"/>
           <w:lang w:val="en-US" w:eastAsia="fr-FR"/>
         </w:rPr>
-        <w:t>, maturity: 1Y 2Y 3Y 4Y 5Y 6Y 7Y 8Y 9Y 10Y 15Y 20Y 30Y</w:t>
+        <w:t xml:space="preserve">, maturity: </w:t>
+      </w:r>
+      <w:r>
+        <w:rPr>
+          <w:rFonts w:eastAsia="Times New Roman" w:cstheme="minorHAnsi"/>
+          <w:color w:val="000000" w:themeColor="text1"/>
+          <w:spacing w:val="2"/>
+          <w:shd w:val="clear" w:color="auto" w:fill="FFFFFF"/>
+          <w:lang w:val="en-US" w:eastAsia="fr-FR"/>
+        </w:rPr>
+        <w:t>m</w:t>
       </w:r>
     </w:p>
     <w:p>
@@ -552,19 +562,62 @@
         </w:rPr>
         <w:t xml:space="preserve">k </w:t>
       </w:r>
-      <w:hyperlink r:id="rId5" w:anchor="!/cube/rendoblid" w:history="1">
-        <w:r>
-          <w:rPr>
-            <w:rStyle w:val="Lienhypertexte"/>
-            <w:rFonts w:eastAsia="Times New Roman" w:cstheme="minorHAnsi"/>
-            <w:color w:val="000000" w:themeColor="text1"/>
-            <w:spacing w:val="2"/>
-            <w:shd w:val="clear" w:color="auto" w:fill="FFFFFF"/>
-            <w:lang w:val="en-US" w:eastAsia="fr-FR"/>
-          </w:rPr>
-          <w:t>https://data.snb.ch/en/topics/ziredev#!/cube/rendoblid</w:t>
-        </w:r>
-      </w:hyperlink>
+      <w:r>
+        <w:fldChar w:fldCharType="begin"/>
+      </w:r>
+      <w:r>
+        <w:rPr>
+          <w:lang w:val="en-US"/>
+        </w:rPr>
+        <w:instrText xml:space="preserve"> HYPERLINK "https://data.snb.ch/en/topics/ziredev" \l "!/cube/rendoblid" </w:instrText>
+      </w:r>
+      <w:r>
+        <w:fldChar w:fldCharType="separate"/>
+      </w:r>
+      <w:r>
+        <w:rPr>
+          <w:rStyle w:val="Lienhypertexte"/>
+          <w:rFonts w:eastAsia="Times New Roman" w:cstheme="minorHAnsi"/>
+          <w:color w:val="000000" w:themeColor="text1"/>
+          <w:spacing w:val="2"/>
+          <w:shd w:val="clear" w:color="auto" w:fill="FFFFFF"/>
+          <w:lang w:val="en-US" w:eastAsia="fr-FR"/>
+        </w:rPr>
+        <w:t>https://data.s</w:t>
+      </w:r>
+      <w:r>
+        <w:rPr>
+          <w:rStyle w:val="Lienhypertexte"/>
+          <w:rFonts w:eastAsia="Times New Roman" w:cstheme="minorHAnsi"/>
+          <w:color w:val="000000" w:themeColor="text1"/>
+          <w:spacing w:val="2"/>
+          <w:shd w:val="clear" w:color="auto" w:fill="FFFFFF"/>
+          <w:lang w:val="en-US" w:eastAsia="fr-FR"/>
+        </w:rPr>
+        <w:t>n</w:t>
+      </w:r>
+      <w:r>
+        <w:rPr>
+          <w:rStyle w:val="Lienhypertexte"/>
+          <w:rFonts w:eastAsia="Times New Roman" w:cstheme="minorHAnsi"/>
+          <w:color w:val="000000" w:themeColor="text1"/>
+          <w:spacing w:val="2"/>
+          <w:shd w:val="clear" w:color="auto" w:fill="FFFFFF"/>
+          <w:lang w:val="en-US" w:eastAsia="fr-FR"/>
+        </w:rPr>
+        <w:t>b.ch/en/topics/ziredev#!/cube/rendoblid</w:t>
+      </w:r>
+      <w:r>
+        <w:rPr>
+          <w:rStyle w:val="Lienhypertexte"/>
+          <w:rFonts w:eastAsia="Times New Roman" w:cstheme="minorHAnsi"/>
+          <w:color w:val="000000" w:themeColor="text1"/>
+          <w:spacing w:val="2"/>
+          <w:shd w:val="clear" w:color="auto" w:fill="FFFFFF"/>
+          <w:lang w:val="en-US" w:eastAsia="fr-FR"/>
+        </w:rPr>
+        <w:fldChar w:fldCharType="end"/>
+      </w:r>
     </w:p>
     <w:p>
       <w:pPr>
@@ -745,7 +798,7 @@
           <w:lang w:val="en-US" w:eastAsia="fr-FR"/>
         </w:rPr>
       </w:pPr>
-      <w:hyperlink r:id="rId6" w:history="1">
+      <w:hyperlink r:id="rId5" w:history="1">
         <w:r>
           <w:rPr>
             <w:rStyle w:val="Lienhypertexte"/>
@@ -753,7 +806,25 @@
             <w:color w:val="000000" w:themeColor="text1"/>
             <w:lang w:val="en-US" w:eastAsia="fr-FR"/>
           </w:rPr>
-          <w:t>https://kof.ethz.ch/en/forecasts-and-indicators/indicators/kof-economic-barometer.html</w:t>
+          <w:t>https://kof.ethz.ch/en/for</w:t>
+        </w:r>
+        <w:r>
+          <w:rPr>
+            <w:rStyle w:val="Lienhypertexte"/>
+            <w:rFonts w:eastAsia="Times New Roman" w:cstheme="minorHAnsi"/>
+            <w:color w:val="000000" w:themeColor="text1"/>
+            <w:lang w:val="en-US" w:eastAsia="fr-FR"/>
+          </w:rPr>
+          <w:t>e</w:t>
+        </w:r>
+        <w:r>
+          <w:rPr>
+            <w:rStyle w:val="Lienhypertexte"/>
+            <w:rFonts w:eastAsia="Times New Roman" w:cstheme="minorHAnsi"/>
+            <w:color w:val="000000" w:themeColor="text1"/>
+            <w:lang w:val="en-US" w:eastAsia="fr-FR"/>
+          </w:rPr>
+          <w:t>casts-and-indicators/indicators/kof-economic-barometer.html</w:t>
         </w:r>
       </w:hyperlink>
     </w:p>
@@ -838,7 +909,7 @@
           <w:lang w:val="en-US" w:eastAsia="fr-FR"/>
         </w:rPr>
       </w:pPr>
-      <w:hyperlink r:id="rId7" w:history="1">
+      <w:hyperlink r:id="rId6" w:history="1">
         <w:r>
           <w:rPr>
             <w:rStyle w:val="Lienhypertexte"/>
@@ -1955,7 +2026,7 @@
           <w:lang w:val="en-US"/>
         </w:rPr>
       </w:pPr>
-      <w:hyperlink r:id="rId8" w:history="1">
+      <w:hyperlink r:id="rId7" w:history="1">
         <w:r>
           <w:rPr>
             <w:rStyle w:val="Lienhypertexte"/>

</xml_diff>